<commit_message>
added additional scatter plots to mirror Ross paper
</commit_message>
<xml_diff>
--- a/Documents/Methods_2021_09_09_RR.docx
+++ b/Documents/Methods_2021_09_09_RR.docx
@@ -1151,19 +1151,37 @@
         <w:rPr>
           <w:rFonts w:ascii="Times New Roman" w:hAnsi="Times New Roman"/>
         </w:rPr>
-        <w:t xml:space="preserve">a number of fetal outcomes (measured weight, measured length, arm circumference, abdominal circumference, head circumference, and sum of skinfolds </w:t>
+        <w:t>two</w:t>
+      </w:r>
+      <w:r>
+        <w:rPr>
+          <w:rFonts w:ascii="Times New Roman" w:hAnsi="Times New Roman"/>
+        </w:rPr>
+        <w:t xml:space="preserve"> fetal outcomes (</w:t>
+      </w:r>
+      <w:r>
+        <w:rPr>
+          <w:rFonts w:ascii="Times New Roman" w:hAnsi="Times New Roman"/>
+        </w:rPr>
+        <w:t xml:space="preserve">gestational age and </w:t>
+      </w:r>
+      <w:r>
+        <w:rPr>
+          <w:rFonts w:ascii="Times New Roman" w:hAnsi="Times New Roman"/>
+        </w:rPr>
+        <w:t>measured weight</w:t>
+      </w:r>
+      <w:r>
+        <w:rPr>
+          <w:rFonts w:ascii="Times New Roman" w:hAnsi="Times New Roman"/>
+        </w:rPr>
+        <w:t xml:space="preserve"> after birth)</w:t>
       </w:r>
       <w:r>
         <w:rPr>
           <w:rFonts w:ascii="Times" w:hAnsi="Times"/>
         </w:rPr>
-        <w:t>measured soon after birth</w:t>
-      </w:r>
-      <w:r>
-        <w:rPr>
-          <w:rFonts w:ascii="Times" w:hAnsi="Times"/>
-        </w:rPr>
-        <w:t>) and the four previously epigenetic age indices</w:t>
+        <w:t xml:space="preserve"> and the previously epigenetic age indices</w:t>
       </w:r>
       <w:r>
         <w:rPr>
@@ -1199,7 +1217,18 @@
     <w:p/>
     <w:p/>
     <w:p>
-      <w:fldSimple w:instr=" ADDIN EN.REFLIST "/>
+      <w:r>
+        <w:fldChar w:fldCharType="begin"/>
+      </w:r>
+      <w:r>
+        <w:instrText xml:space="preserve"> ADDIN EN.REFLIST </w:instrText>
+      </w:r>
+      <w:r>
+        <w:fldChar w:fldCharType="separate"/>
+      </w:r>
+      <w:r>
+        <w:fldChar w:fldCharType="end"/>
+      </w:r>
     </w:p>
     <w:sectPr>
       <w:pgSz w:w="12240" w:h="15840"/>

</xml_diff>

<commit_message>
updated analysis (took out any data with missing values and bad GA values), combined intro and methods and initial results into 1 doc, created table for epigen results
</commit_message>
<xml_diff>
--- a/Documents/Methods_2021_09_09_RR.docx
+++ b/Documents/Methods_2021_09_09_RR.docx
@@ -11,6 +11,7 @@
           <w:b/>
         </w:rPr>
       </w:pPr>
+      <w:bookmarkStart w:id="0" w:name="_Hlk82744231"/>
       <w:r>
         <w:rPr>
           <w:rFonts w:ascii="Times New Roman" w:hAnsi="Times New Roman"/>
@@ -27,20 +28,12 @@
           <w:i/>
         </w:rPr>
       </w:pPr>
-      <w:commentRangeStart w:id="0"/>
       <w:r>
         <w:rPr>
           <w:rFonts w:ascii="Times New Roman" w:hAnsi="Times New Roman"/>
           <w:i/>
         </w:rPr>
         <w:t>Study population</w:t>
-      </w:r>
-      <w:commentRangeEnd w:id="0"/>
-      <w:r>
-        <w:rPr>
-          <w:rStyle w:val="CommentReference"/>
-        </w:rPr>
-        <w:commentReference w:id="0"/>
       </w:r>
     </w:p>
     <w:p>
@@ -381,35 +374,69 @@
         <w:rPr>
           <w:rFonts w:ascii="Times New Roman" w:hAnsi="Times New Roman"/>
         </w:rPr>
-        <w:t xml:space="preserve">o newborns born with gestational ages between 32 and 44 weeks, which excluded 5 very premature births and 2 implausibly late deliveries of around 46 weeks. Finally, </w:t>
-      </w:r>
-      <w:r>
-        <w:rPr>
-          <w:rFonts w:ascii="Times New Roman" w:hAnsi="Times New Roman"/>
-        </w:rPr>
-        <w:t xml:space="preserve">only the oldest births for each of the women was included. </w:t>
+        <w:t xml:space="preserve">o newborns born with gestational ages between 32 and 44 weeks, which excluded 5 very premature births and 2 implausibly late deliveries of around 46 weeks. </w:t>
+      </w:r>
+      <w:r>
+        <w:rPr>
+          <w:rFonts w:ascii="Times New Roman" w:hAnsi="Times New Roman"/>
+        </w:rPr>
+        <w:t xml:space="preserve">In addition, </w:t>
+      </w:r>
+      <w:r>
+        <w:rPr>
+          <w:rFonts w:ascii="Times New Roman" w:hAnsi="Times New Roman"/>
+        </w:rPr>
+        <w:t>only the oldest births for each of the women w</w:t>
+      </w:r>
+      <w:r>
+        <w:rPr>
+          <w:rFonts w:ascii="Times New Roman" w:hAnsi="Times New Roman"/>
+        </w:rPr>
+        <w:t>ere</w:t>
+      </w:r>
+      <w:r>
+        <w:rPr>
+          <w:rFonts w:ascii="Times New Roman" w:hAnsi="Times New Roman"/>
+        </w:rPr>
+        <w:t xml:space="preserve"> included. </w:t>
+      </w:r>
+      <w:r>
+        <w:rPr>
+          <w:rFonts w:ascii="Times New Roman" w:hAnsi="Times New Roman"/>
+        </w:rPr>
+        <w:t xml:space="preserve">Finally, any pregnancies with any missing maternal epigenetic data or fetal measurement data were also excluded. </w:t>
       </w:r>
       <w:commentRangeStart w:id="2"/>
-      <w:del w:id="3" w:author="Raviraj Jayanta Rege" w:date="2021-09-09T11:28:00Z">
-        <w:r>
-          <w:rPr>
-            <w:rFonts w:ascii="Times New Roman" w:hAnsi="Times New Roman"/>
-          </w:rPr>
-          <w:delText xml:space="preserve">newborn weight </w:delText>
-        </w:r>
-        <w:r>
-          <w:rPr>
-            <w:rFonts w:ascii="Times New Roman" w:hAnsi="Times New Roman"/>
-          </w:rPr>
-          <w:delText xml:space="preserve">was predicted </w:delText>
-        </w:r>
-        <w:r>
-          <w:rPr>
-            <w:rFonts w:ascii="Times New Roman" w:hAnsi="Times New Roman"/>
-          </w:rPr>
-          <w:delText xml:space="preserve">as a function of gestational age at birth and postnatal age at anthropometry measurement and excluded 3 individuals whose residuals were ≥3 standard deviations away from their predicted weights (e.g. individuals who were implausibly light for their gestational age at delivery and/or postnatal age at anthropometry measurement). </w:delText>
-        </w:r>
-      </w:del>
+      <w:r>
+        <w:rPr>
+          <w:rFonts w:ascii="Times New Roman" w:hAnsi="Times New Roman"/>
+        </w:rPr>
+        <w:t xml:space="preserve">After these exclusions, the final sample with all necessary biological and questionnaire data included </w:t>
+      </w:r>
+      <w:r>
+        <w:rPr>
+          <w:rFonts w:ascii="Times New Roman" w:hAnsi="Times New Roman"/>
+        </w:rPr>
+        <w:t>299</w:t>
+      </w:r>
+      <w:r>
+        <w:rPr>
+          <w:rFonts w:ascii="Times New Roman" w:hAnsi="Times New Roman"/>
+        </w:rPr>
+        <w:t xml:space="preserve"> relatively healthy </w:t>
+      </w:r>
+      <w:r>
+        <w:rPr>
+          <w:rFonts w:ascii="Times New Roman" w:hAnsi="Times New Roman"/>
+        </w:rPr>
+        <w:t xml:space="preserve">and unique </w:t>
+      </w:r>
+      <w:r>
+        <w:rPr>
+          <w:rFonts w:ascii="Times New Roman" w:hAnsi="Times New Roman"/>
+        </w:rPr>
+        <w:t>singletons</w:t>
+      </w:r>
       <w:commentRangeEnd w:id="2"/>
       <w:r>
         <w:rPr>
@@ -417,105 +444,17 @@
         </w:rPr>
         <w:commentReference w:id="2"/>
       </w:r>
-      <w:commentRangeStart w:id="4"/>
-      <w:r>
-        <w:rPr>
-          <w:rFonts w:ascii="Times New Roman" w:hAnsi="Times New Roman"/>
-        </w:rPr>
-        <w:t xml:space="preserve">After these exclusions, the final sample with all necessary biological and questionnaire data included </w:t>
-      </w:r>
-      <w:ins w:id="5" w:author="Raviraj Jayanta Rege" w:date="2021-09-09T11:29:00Z">
-        <w:r>
-          <w:rPr>
-            <w:rFonts w:ascii="Times New Roman" w:hAnsi="Times New Roman"/>
-          </w:rPr>
-          <w:t>306</w:t>
-        </w:r>
-      </w:ins>
-      <w:del w:id="6" w:author="Raviraj Jayanta Rege" w:date="2021-09-09T11:29:00Z">
-        <w:r>
-          <w:rPr>
-            <w:rFonts w:ascii="Times New Roman" w:hAnsi="Times New Roman"/>
-          </w:rPr>
-          <w:delText>429</w:delText>
-        </w:r>
-      </w:del>
-      <w:r>
-        <w:rPr>
-          <w:rFonts w:ascii="Times New Roman" w:hAnsi="Times New Roman"/>
-        </w:rPr>
-        <w:t xml:space="preserve"> relatively healthy </w:t>
-      </w:r>
-      <w:ins w:id="7" w:author="Raviraj Jayanta Rege" w:date="2021-09-09T11:30:00Z">
-        <w:r>
-          <w:rPr>
-            <w:rFonts w:ascii="Times New Roman" w:hAnsi="Times New Roman"/>
-          </w:rPr>
-          <w:t xml:space="preserve">and unique </w:t>
-        </w:r>
-      </w:ins>
-      <w:r>
-        <w:rPr>
-          <w:rFonts w:ascii="Times New Roman" w:hAnsi="Times New Roman"/>
-        </w:rPr>
-        <w:t>singletons</w:t>
-      </w:r>
-      <w:del w:id="8" w:author="Raviraj Jayanta Rege" w:date="2021-09-09T11:30:00Z">
-        <w:r>
-          <w:rPr>
-            <w:rFonts w:ascii="Times New Roman" w:hAnsi="Times New Roman"/>
-          </w:rPr>
-          <w:delText xml:space="preserve"> born to 328 women</w:delText>
-        </w:r>
-      </w:del>
-      <w:commentRangeEnd w:id="4"/>
-      <w:r>
-        <w:rPr>
-          <w:rStyle w:val="CommentReference"/>
-        </w:rPr>
-        <w:commentReference w:id="4"/>
-      </w:r>
-      <w:del w:id="9" w:author="Raviraj Jayanta Rege" w:date="2021-09-09T11:30:00Z">
-        <w:r>
-          <w:rPr>
-            <w:rFonts w:ascii="Times New Roman" w:hAnsi="Times New Roman"/>
-          </w:rPr>
-          <w:delText>.</w:delText>
-        </w:r>
-      </w:del>
-      <w:ins w:id="10" w:author="Raviraj Jayanta Rege" w:date="2021-09-09T11:30:00Z">
-        <w:r>
-          <w:rPr>
-            <w:rFonts w:ascii="Times New Roman" w:hAnsi="Times New Roman"/>
-          </w:rPr>
-          <w:t>,</w:t>
-        </w:r>
-      </w:ins>
+      <w:r>
+        <w:rPr>
+          <w:rFonts w:ascii="Times New Roman" w:hAnsi="Times New Roman"/>
+        </w:rPr>
+        <w:t>,</w:t>
+      </w:r>
       <w:r>
         <w:rPr>
           <w:rFonts w:ascii="Times New Roman" w:hAnsi="Times New Roman"/>
         </w:rPr>
         <w:t xml:space="preserve"> </w:t>
-      </w:r>
-      <w:commentRangeStart w:id="11"/>
-      <w:r>
-        <w:rPr>
-          <w:rFonts w:ascii="Times New Roman" w:hAnsi="Times New Roman"/>
-        </w:rPr>
-        <w:t>Regression models were clustered on mother to account for non-independence among siblings (see below</w:t>
-      </w:r>
-      <w:commentRangeEnd w:id="11"/>
-      <w:r>
-        <w:rPr>
-          <w:rStyle w:val="CommentReference"/>
-        </w:rPr>
-        <w:commentReference w:id="11"/>
-      </w:r>
-      <w:r>
-        <w:rPr>
-          <w:rFonts w:ascii="Times New Roman" w:hAnsi="Times New Roman"/>
-        </w:rPr>
-        <w:t>).</w:t>
       </w:r>
     </w:p>
     <w:p>
@@ -526,20 +465,12 @@
           <w:i/>
         </w:rPr>
       </w:pPr>
-      <w:commentRangeStart w:id="12"/>
       <w:r>
         <w:rPr>
           <w:rFonts w:ascii="Times New Roman" w:hAnsi="Times New Roman"/>
           <w:i/>
         </w:rPr>
         <w:t>Maternal covariates</w:t>
-      </w:r>
-      <w:commentRangeEnd w:id="12"/>
-      <w:r>
-        <w:rPr>
-          <w:rStyle w:val="CommentReference"/>
-        </w:rPr>
-        <w:commentReference w:id="12"/>
       </w:r>
     </w:p>
     <w:p>
@@ -581,7 +512,7 @@
         </w:rPr>
         <w:t xml:space="preserve">Because birth outcomes are potentially impacted by the mother’s adiposity, we also adjusted for the mother’s pre-pregnancy body mass index (BMI). </w:t>
       </w:r>
-      <w:commentRangeStart w:id="13"/>
+      <w:commentRangeStart w:id="3"/>
       <w:r>
         <w:rPr>
           <w:rFonts w:ascii="Times New Roman" w:hAnsi="Times New Roman"/>
@@ -656,25 +587,18 @@
         </w:rPr>
         <w:t>appliances assessed, and a measure of household income that tallies all sources of income within the household (Adair et al 2011)</w:t>
       </w:r>
-      <w:commentRangeEnd w:id="13"/>
+      <w:commentRangeEnd w:id="3"/>
       <w:r>
         <w:rPr>
           <w:rStyle w:val="CommentReference"/>
         </w:rPr>
-        <w:commentReference w:id="13"/>
-      </w:r>
-      <w:r>
-        <w:rPr>
-          <w:rFonts w:ascii="Times New Roman" w:hAnsi="Times New Roman"/>
-        </w:rPr>
-        <w:t xml:space="preserve">. Because women were enrolled in the birth outcome sub-study after they were pregnant, we used height and weight measurements collected during prior surveys to estimate pre-pregnancy BMI. We used 2009 BMI when available, and then used 2007 and 2005 data as necessary. Under the assumption that women will tend to </w:t>
-      </w:r>
-      <w:r>
-        <w:rPr>
-          <w:rFonts w:ascii="Times New Roman" w:hAnsi="Times New Roman"/>
-        </w:rPr>
-        <w:lastRenderedPageBreak/>
-        <w:t>maintain a stable position within the population BMI distribution even as the population mean increases with age, we converted all BMIs to age-specific within-sample Z-scores before pooling into a single pre-pregnancy BMI variable. Supporting the validity of this approach, the correlation between Z-scores for BMI measured in 2005 and 2009 was very high (r=0.84).</w:t>
+        <w:commentReference w:id="3"/>
+      </w:r>
+      <w:r>
+        <w:rPr>
+          <w:rFonts w:ascii="Times New Roman" w:hAnsi="Times New Roman"/>
+        </w:rPr>
+        <w:t>. Because women were enrolled in the birth outcome sub-study after they were pregnant, we used height and weight measurements collected during prior surveys to estimate pre-pregnancy BMI. We used 2009 BMI when available, and then used 2007 and 2005 data as necessary. Under the assumption that women will tend to maintain a stable position within the population BMI distribution even as the population mean increases with age, we converted all BMIs to age-specific within-sample Z-scores before pooling into a single pre-pregnancy BMI variable. Supporting the validity of this approach, the correlation between Z-scores for BMI measured in 2005 and 2009 was very high (r=0.84).</w:t>
       </w:r>
     </w:p>
     <w:p>
@@ -690,6 +614,7 @@
           <w:rFonts w:ascii="Times New Roman" w:hAnsi="Times New Roman"/>
           <w:i/>
         </w:rPr>
+        <w:lastRenderedPageBreak/>
         <w:t xml:space="preserve">Genome-wide DNA methylation analysis </w:t>
       </w:r>
     </w:p>
@@ -758,22 +683,7 @@
           <w:rFonts w:ascii="Times New Roman" w:hAnsi="Times New Roman"/>
           <w:i/>
         </w:rPr>
-        <w:t xml:space="preserve">Calculation of epigenetic </w:t>
-      </w:r>
-      <w:commentRangeStart w:id="14"/>
-      <w:r>
-        <w:rPr>
-          <w:rFonts w:ascii="Times New Roman" w:hAnsi="Times New Roman"/>
-          <w:i/>
-        </w:rPr>
-        <w:t>clocks</w:t>
-      </w:r>
-      <w:commentRangeEnd w:id="14"/>
-      <w:r>
-        <w:rPr>
-          <w:rStyle w:val="CommentReference"/>
-        </w:rPr>
-        <w:commentReference w:id="14"/>
+        <w:t>Calculation of epigenetic clocks</w:t>
       </w:r>
     </w:p>
     <w:p>
@@ -784,7 +694,7 @@
           <w:iCs/>
         </w:rPr>
       </w:pPr>
-      <w:ins w:id="15" w:author="Raviraj Jayanta Rege" w:date="2021-09-09T11:47:00Z">
+      <w:ins w:id="4" w:author="Raviraj Jayanta Rege" w:date="2021-09-09T11:47:00Z">
         <w:r>
           <w:rPr>
             <w:rFonts w:ascii="Times New Roman" w:hAnsi="Times New Roman"/>
@@ -1076,21 +986,12 @@
           <w:i/>
         </w:rPr>
       </w:pPr>
-      <w:commentRangeStart w:id="16"/>
       <w:r>
         <w:rPr>
           <w:rFonts w:ascii="Times New Roman" w:hAnsi="Times New Roman"/>
           <w:i/>
         </w:rPr>
-        <w:lastRenderedPageBreak/>
         <w:t xml:space="preserve">Statistical analysis </w:t>
-      </w:r>
-      <w:commentRangeEnd w:id="16"/>
-      <w:r>
-        <w:rPr>
-          <w:rStyle w:val="CommentReference"/>
-        </w:rPr>
-        <w:commentReference w:id="16"/>
       </w:r>
     </w:p>
     <w:p>
@@ -1187,7 +1088,14 @@
         <w:rPr>
           <w:rFonts w:ascii="Times" w:hAnsi="Times"/>
         </w:rPr>
-        <w:t xml:space="preserve">. Models predicting postnatal outcomes were adjusted for days after birth of anthropometry measurement, </w:t>
+        <w:t xml:space="preserve">. Models predicting </w:t>
+      </w:r>
+      <w:r>
+        <w:rPr>
+          <w:rFonts w:ascii="Times" w:hAnsi="Times"/>
+        </w:rPr>
+        <w:lastRenderedPageBreak/>
+        <w:t xml:space="preserve">postnatal outcomes were adjusted for days after birth of anthropometry measurement, </w:t>
       </w:r>
       <w:r>
         <w:rPr>
@@ -1217,18 +1125,8 @@
     <w:p/>
     <w:p/>
     <w:p>
-      <w:r>
-        <w:fldChar w:fldCharType="begin"/>
-      </w:r>
-      <w:r>
-        <w:instrText xml:space="preserve"> ADDIN EN.REFLIST </w:instrText>
-      </w:r>
-      <w:r>
-        <w:fldChar w:fldCharType="separate"/>
-      </w:r>
-      <w:r>
-        <w:fldChar w:fldCharType="end"/>
-      </w:r>
+      <w:fldSimple w:instr=" ADDIN EN.REFLIST "/>
+      <w:bookmarkEnd w:id="0"/>
     </w:p>
     <w:sectPr>
       <w:pgSz w:w="12240" w:h="15840"/>
@@ -1242,34 +1140,6 @@
 
 <file path=word/comments.xml><?xml version="1.0" encoding="utf-8"?>
 <w:comments xmlns:wpc="http://schemas.microsoft.com/office/word/2010/wordprocessingCanvas" xmlns:cx="http://schemas.microsoft.com/office/drawing/2014/chartex" xmlns:cx1="http://schemas.microsoft.com/office/drawing/2015/9/8/chartex" xmlns:cx2="http://schemas.microsoft.com/office/drawing/2015/10/21/chartex" xmlns:cx3="http://schemas.microsoft.com/office/drawing/2016/5/9/chartex" xmlns:cx4="http://schemas.microsoft.com/office/drawing/2016/5/10/chartex" xmlns:cx5="http://schemas.microsoft.com/office/drawing/2016/5/11/chartex" xmlns:cx6="http://schemas.microsoft.com/office/drawing/2016/5/12/chartex" xmlns:cx7="http://schemas.microsoft.com/office/drawing/2016/5/13/chartex" xmlns:cx8="http://schemas.microsoft.com/office/drawing/2016/5/14/chartex" xmlns:mc="http://schemas.openxmlformats.org/markup-compatibility/2006" xmlns:aink="http://schemas.microsoft.com/office/drawing/2016/ink" xmlns:am3d="http://schemas.microsoft.com/office/drawing/2017/model3d" xmlns:o="urn:schemas-microsoft-com:office:office" xmlns:r="http://schemas.openxmlformats.org/officeDocument/2006/relationships" xmlns:m="http://schemas.openxmlformats.org/officeDocument/2006/math" xmlns:v="urn:schemas-microsoft-com:vml" xmlns:wp14="http://schemas.microsoft.com/office/word/2010/wordprocessingDrawing" xmlns:wp="http://schemas.openxmlformats.org/drawingml/2006/wordprocessingDrawing" xmlns:w10="urn:schemas-microsoft-com:office:word" xmlns:w="http://schemas.openxmlformats.org/wordprocessingml/2006/main" xmlns:w14="http://schemas.microsoft.com/office/word/2010/wordml" xmlns:w15="http://schemas.microsoft.com/office/word/2012/wordml" xmlns:w16cex="http://schemas.microsoft.com/office/word/2018/wordml/cex" xmlns:w16cid="http://schemas.microsoft.com/office/word/2016/wordml/cid" xmlns:w16="http://schemas.microsoft.com/office/word/2018/wordml" xmlns:w16sdtdh="http://schemas.microsoft.com/office/word/2020/wordml/sdtdatahash" xmlns:w16se="http://schemas.microsoft.com/office/word/2015/wordml/symex" xmlns:wpg="http://schemas.microsoft.com/office/word/2010/wordprocessingGroup" xmlns:wpi="http://schemas.microsoft.com/office/word/2010/wordprocessingInk" xmlns:wne="http://schemas.microsoft.com/office/word/2006/wordml" xmlns:wps="http://schemas.microsoft.com/office/word/2010/wordprocessingShape" mc:Ignorable="w14 w15 w16se w16cid w16 w16cex w16sdtdh wp14">
-  <w:comment w:id="0" w:author="Christopher W Kuzawa" w:date="2021-08-11T16:26:00Z" w:initials="CWK">
-    <w:p>
-      <w:pPr>
-        <w:pStyle w:val="CommentText"/>
-      </w:pPr>
-      <w:r>
-        <w:rPr>
-          <w:rStyle w:val="CommentReference"/>
-        </w:rPr>
-        <w:annotationRef/>
-      </w:r>
-      <w:r>
-        <w:t>Try to rework some of this so that it’s less verbatim – in general this is not a big deal for the reasons that we discussed</w:t>
-      </w:r>
-      <w:r>
-        <w:t>, but I still usually try to tweak here and there so that it’s not 100% the same as prior published work</w:t>
-      </w:r>
-      <w:r>
-        <w:t>.  Some of it will end up being nearly identical to what is here</w:t>
-      </w:r>
-      <w:r>
-        <w:t xml:space="preserve"> though</w:t>
-      </w:r>
-      <w:r>
-        <w:t>…</w:t>
-      </w:r>
-    </w:p>
-  </w:comment>
   <w:comment w:id="1" w:author="Raviraj Jayanta Rege" w:date="2021-08-24T11:49:00Z" w:initials="RJR">
     <w:p>
       <w:pPr>
@@ -1282,11 +1152,11 @@
         <w:annotationRef/>
       </w:r>
       <w:r>
-        <w:t>Figure out the exact number of moms</w:t>
+        <w:t>Calen – might need your help on this</w:t>
       </w:r>
     </w:p>
   </w:comment>
-  <w:comment w:id="2" w:author="Raviraj Jayanta Rege" w:date="2021-09-09T11:29:00Z" w:initials="RJR">
+  <w:comment w:id="2" w:author="Raviraj Jayanta Rege" w:date="2021-08-24T11:50:00Z" w:initials="RJR">
     <w:p>
       <w:pPr>
         <w:pStyle w:val="CommentText"/>
@@ -1298,11 +1168,11 @@
         <w:annotationRef/>
       </w:r>
       <w:r>
-        <w:t>want to make sure this is not needed</w:t>
+        <w:t>confirm this number</w:t>
       </w:r>
     </w:p>
   </w:comment>
-  <w:comment w:id="4" w:author="Raviraj Jayanta Rege" w:date="2021-08-24T11:50:00Z" w:initials="RJR">
+  <w:comment w:id="3" w:author="Raviraj Jayanta Rege" w:date="2021-09-09T11:32:00Z" w:initials="RJR">
     <w:p>
       <w:pPr>
         <w:pStyle w:val="CommentText"/>
@@ -1314,95 +1184,7 @@
         <w:annotationRef/>
       </w:r>
       <w:r>
-        <w:t>confirm this number</w:t>
-      </w:r>
-    </w:p>
-  </w:comment>
-  <w:comment w:id="11" w:author="Raviraj Jayanta Rege" w:date="2021-09-09T11:36:00Z" w:initials="RJR">
-    <w:p>
-      <w:pPr>
-        <w:pStyle w:val="CommentText"/>
-      </w:pPr>
-      <w:r>
-        <w:rPr>
-          <w:rStyle w:val="CommentReference"/>
-        </w:rPr>
-        <w:annotationRef/>
-      </w:r>
-      <w:r>
-        <w:t xml:space="preserve">Did we do this? I don’t think </w:t>
-      </w:r>
-      <w:proofErr w:type="gramStart"/>
-      <w:r>
-        <w:t>so</w:t>
-      </w:r>
-      <w:proofErr w:type="gramEnd"/>
-      <w:r>
-        <w:t xml:space="preserve"> but I could be wrong</w:t>
-      </w:r>
-    </w:p>
-  </w:comment>
-  <w:comment w:id="12" w:author="Christopher W Kuzawa" w:date="2021-08-11T16:23:00Z" w:initials="CWK">
-    <w:p>
-      <w:pPr>
-        <w:pStyle w:val="CommentText"/>
-      </w:pPr>
-      <w:r>
-        <w:rPr>
-          <w:rStyle w:val="CommentReference"/>
-        </w:rPr>
-        <w:annotationRef/>
-      </w:r>
-      <w:r>
-        <w:t>This will require some reworking to fit the specific approach, variables etc.  But this can be used as a base to modify</w:t>
-      </w:r>
-    </w:p>
-  </w:comment>
-  <w:comment w:id="13" w:author="Raviraj Jayanta Rege" w:date="2021-09-09T11:32:00Z" w:initials="RJR">
-    <w:p>
-      <w:pPr>
-        <w:pStyle w:val="CommentText"/>
-      </w:pPr>
-      <w:r>
-        <w:rPr>
-          <w:rStyle w:val="CommentReference"/>
-        </w:rPr>
-        <w:annotationRef/>
-      </w:r>
-      <w:r>
         <w:t>is this how SES was measured?</w:t>
-      </w:r>
-    </w:p>
-  </w:comment>
-  <w:comment w:id="14" w:author="Christopher W Kuzawa" w:date="2021-08-11T16:24:00Z" w:initials="CWK">
-    <w:p>
-      <w:pPr>
-        <w:pStyle w:val="CommentText"/>
-      </w:pPr>
-      <w:r>
-        <w:rPr>
-          <w:rStyle w:val="CommentReference"/>
-        </w:rPr>
-        <w:annotationRef/>
-      </w:r>
-      <w:r>
-        <w:t>Brief, to-the-point description of which clocks were calculated and using which algorithms/macros etc.</w:t>
-      </w:r>
-    </w:p>
-  </w:comment>
-  <w:comment w:id="16" w:author="Christopher W Kuzawa" w:date="2021-08-11T16:25:00Z" w:initials="CWK">
-    <w:p>
-      <w:pPr>
-        <w:pStyle w:val="CommentText"/>
-      </w:pPr>
-      <w:r>
-        <w:rPr>
-          <w:rStyle w:val="CommentReference"/>
-        </w:rPr>
-        <w:annotationRef/>
-      </w:r>
-      <w:r>
-        <w:t>Modify this to characterize the approach taken – using R, any imputation, then our modeling approach etc.</w:t>
       </w:r>
     </w:p>
   </w:comment>
@@ -1411,51 +1193,30 @@
 
 <file path=word/commentsExtended.xml><?xml version="1.0" encoding="utf-8"?>
 <w15:commentsEx xmlns:wpc="http://schemas.microsoft.com/office/word/2010/wordprocessingCanvas" xmlns:cx="http://schemas.microsoft.com/office/drawing/2014/chartex" xmlns:cx1="http://schemas.microsoft.com/office/drawing/2015/9/8/chartex" xmlns:cx2="http://schemas.microsoft.com/office/drawing/2015/10/21/chartex" xmlns:cx3="http://schemas.microsoft.com/office/drawing/2016/5/9/chartex" xmlns:cx4="http://schemas.microsoft.com/office/drawing/2016/5/10/chartex" xmlns:cx5="http://schemas.microsoft.com/office/drawing/2016/5/11/chartex" xmlns:cx6="http://schemas.microsoft.com/office/drawing/2016/5/12/chartex" xmlns:cx7="http://schemas.microsoft.com/office/drawing/2016/5/13/chartex" xmlns:cx8="http://schemas.microsoft.com/office/drawing/2016/5/14/chartex" xmlns:mc="http://schemas.openxmlformats.org/markup-compatibility/2006" xmlns:aink="http://schemas.microsoft.com/office/drawing/2016/ink" xmlns:am3d="http://schemas.microsoft.com/office/drawing/2017/model3d" xmlns:o="urn:schemas-microsoft-com:office:office" xmlns:r="http://schemas.openxmlformats.org/officeDocument/2006/relationships" xmlns:m="http://schemas.openxmlformats.org/officeDocument/2006/math" xmlns:v="urn:schemas-microsoft-com:vml" xmlns:wp14="http://schemas.microsoft.com/office/word/2010/wordprocessingDrawing" xmlns:wp="http://schemas.openxmlformats.org/drawingml/2006/wordprocessingDrawing" xmlns:w10="urn:schemas-microsoft-com:office:word" xmlns:w="http://schemas.openxmlformats.org/wordprocessingml/2006/main" xmlns:w14="http://schemas.microsoft.com/office/word/2010/wordml" xmlns:w15="http://schemas.microsoft.com/office/word/2012/wordml" xmlns:w16cex="http://schemas.microsoft.com/office/word/2018/wordml/cex" xmlns:w16cid="http://schemas.microsoft.com/office/word/2016/wordml/cid" xmlns:w16="http://schemas.microsoft.com/office/word/2018/wordml" xmlns:w16sdtdh="http://schemas.microsoft.com/office/word/2020/wordml/sdtdatahash" xmlns:w16se="http://schemas.microsoft.com/office/word/2015/wordml/symex" xmlns:wpg="http://schemas.microsoft.com/office/word/2010/wordprocessingGroup" xmlns:wpi="http://schemas.microsoft.com/office/word/2010/wordprocessingInk" xmlns:wne="http://schemas.microsoft.com/office/word/2006/wordml" xmlns:wps="http://schemas.microsoft.com/office/word/2010/wordprocessingShape" mc:Ignorable="w14 w15 w16se w16cid w16 w16cex w16sdtdh wp14">
-  <w15:commentEx w15:paraId="37F56F73" w15:done="0"/>
   <w15:commentEx w15:paraId="11276EFE" w15:done="0"/>
-  <w15:commentEx w15:paraId="41DEFAED" w15:done="0"/>
   <w15:commentEx w15:paraId="6D8288C0" w15:done="0"/>
-  <w15:commentEx w15:paraId="0EF1B71B" w15:done="0"/>
-  <w15:commentEx w15:paraId="648AABE9" w15:done="0"/>
   <w15:commentEx w15:paraId="428ABEBE" w15:done="0"/>
-  <w15:commentEx w15:paraId="7EEB7C53" w15:done="0"/>
-  <w15:commentEx w15:paraId="4E946707" w15:done="0"/>
 </w15:commentsEx>
 </file>
 
 <file path=word/commentsExtensible.xml><?xml version="1.0" encoding="utf-8"?>
 <w16cex:commentsExtensible xmlns:wpc="http://schemas.microsoft.com/office/word/2010/wordprocessingCanvas" xmlns:cx="http://schemas.microsoft.com/office/drawing/2014/chartex" xmlns:cx1="http://schemas.microsoft.com/office/drawing/2015/9/8/chartex" xmlns:cx2="http://schemas.microsoft.com/office/drawing/2015/10/21/chartex" xmlns:cx3="http://schemas.microsoft.com/office/drawing/2016/5/9/chartex" xmlns:cx4="http://schemas.microsoft.com/office/drawing/2016/5/10/chartex" xmlns:cx5="http://schemas.microsoft.com/office/drawing/2016/5/11/chartex" xmlns:cx6="http://schemas.microsoft.com/office/drawing/2016/5/12/chartex" xmlns:cx7="http://schemas.microsoft.com/office/drawing/2016/5/13/chartex" xmlns:cx8="http://schemas.microsoft.com/office/drawing/2016/5/14/chartex" xmlns:mc="http://schemas.openxmlformats.org/markup-compatibility/2006" xmlns:aink="http://schemas.microsoft.com/office/drawing/2016/ink" xmlns:am3d="http://schemas.microsoft.com/office/drawing/2017/model3d" xmlns:o="urn:schemas-microsoft-com:office:office" xmlns:r="http://schemas.openxmlformats.org/officeDocument/2006/relationships" xmlns:m="http://schemas.openxmlformats.org/officeDocument/2006/math" xmlns:v="urn:schemas-microsoft-com:vml" xmlns:wp14="http://schemas.microsoft.com/office/word/2010/wordprocessingDrawing" xmlns:wp="http://schemas.openxmlformats.org/drawingml/2006/wordprocessingDrawing" xmlns:w10="urn:schemas-microsoft-com:office:word" xmlns:w="http://schemas.openxmlformats.org/wordprocessingml/2006/main" xmlns:w14="http://schemas.microsoft.com/office/word/2010/wordml" xmlns:w15="http://schemas.microsoft.com/office/word/2012/wordml" xmlns:w16cex="http://schemas.microsoft.com/office/word/2018/wordml/cex" xmlns:w16cid="http://schemas.microsoft.com/office/word/2016/wordml/cid" xmlns:w16="http://schemas.microsoft.com/office/word/2018/wordml" xmlns:w16sdtdh="http://schemas.microsoft.com/office/word/2020/wordml/sdtdatahash" xmlns:w16se="http://schemas.microsoft.com/office/word/2015/wordml/symex" xmlns:wpg="http://schemas.microsoft.com/office/word/2010/wordprocessingGroup" xmlns:wpi="http://schemas.microsoft.com/office/word/2010/wordprocessingInk" xmlns:wne="http://schemas.microsoft.com/office/word/2006/wordml" xmlns:wps="http://schemas.microsoft.com/office/word/2010/wordprocessingShape" mc:Ignorable="w14 w15 w16se w16cid w16 w16cex w16sdtdh wp14">
-  <w16cex:commentExtensible w16cex:durableId="24BE78A5" w16cex:dateUtc="2021-08-11T21:26:00Z"/>
   <w16cex:commentExtensible w16cex:durableId="24CF5B50" w16cex:dateUtc="2021-08-24T16:49:00Z"/>
-  <w16cex:commentExtensible w16cex:durableId="24E46E7C" w16cex:dateUtc="2021-09-09T16:29:00Z"/>
   <w16cex:commentExtensible w16cex:durableId="24CF5B80" w16cex:dateUtc="2021-08-24T16:50:00Z"/>
-  <w16cex:commentExtensible w16cex:durableId="24E47029" w16cex:dateUtc="2021-09-09T16:36:00Z"/>
-  <w16cex:commentExtensible w16cex:durableId="24BE7803" w16cex:dateUtc="2021-08-11T21:23:00Z"/>
   <w16cex:commentExtensible w16cex:durableId="24E46F49" w16cex:dateUtc="2021-09-09T16:32:00Z"/>
-  <w16cex:commentExtensible w16cex:durableId="24BE785A" w16cex:dateUtc="2021-08-11T21:24:00Z"/>
-  <w16cex:commentExtensible w16cex:durableId="24BE7885" w16cex:dateUtc="2021-08-11T21:25:00Z"/>
 </w16cex:commentsExtensible>
 </file>
 
 <file path=word/commentsIds.xml><?xml version="1.0" encoding="utf-8"?>
 <w16cid:commentsIds xmlns:wpc="http://schemas.microsoft.com/office/word/2010/wordprocessingCanvas" xmlns:cx="http://schemas.microsoft.com/office/drawing/2014/chartex" xmlns:cx1="http://schemas.microsoft.com/office/drawing/2015/9/8/chartex" xmlns:cx2="http://schemas.microsoft.com/office/drawing/2015/10/21/chartex" xmlns:cx3="http://schemas.microsoft.com/office/drawing/2016/5/9/chartex" xmlns:cx4="http://schemas.microsoft.com/office/drawing/2016/5/10/chartex" xmlns:cx5="http://schemas.microsoft.com/office/drawing/2016/5/11/chartex" xmlns:cx6="http://schemas.microsoft.com/office/drawing/2016/5/12/chartex" xmlns:cx7="http://schemas.microsoft.com/office/drawing/2016/5/13/chartex" xmlns:cx8="http://schemas.microsoft.com/office/drawing/2016/5/14/chartex" xmlns:mc="http://schemas.openxmlformats.org/markup-compatibility/2006" xmlns:aink="http://schemas.microsoft.com/office/drawing/2016/ink" xmlns:am3d="http://schemas.microsoft.com/office/drawing/2017/model3d" xmlns:o="urn:schemas-microsoft-com:office:office" xmlns:r="http://schemas.openxmlformats.org/officeDocument/2006/relationships" xmlns:m="http://schemas.openxmlformats.org/officeDocument/2006/math" xmlns:v="urn:schemas-microsoft-com:vml" xmlns:wp14="http://schemas.microsoft.com/office/word/2010/wordprocessingDrawing" xmlns:wp="http://schemas.openxmlformats.org/drawingml/2006/wordprocessingDrawing" xmlns:w10="urn:schemas-microsoft-com:office:word" xmlns:w="http://schemas.openxmlformats.org/wordprocessingml/2006/main" xmlns:w14="http://schemas.microsoft.com/office/word/2010/wordml" xmlns:w15="http://schemas.microsoft.com/office/word/2012/wordml" xmlns:w16cex="http://schemas.microsoft.com/office/word/2018/wordml/cex" xmlns:w16cid="http://schemas.microsoft.com/office/word/2016/wordml/cid" xmlns:w16="http://schemas.microsoft.com/office/word/2018/wordml" xmlns:w16sdtdh="http://schemas.microsoft.com/office/word/2020/wordml/sdtdatahash" xmlns:w16se="http://schemas.microsoft.com/office/word/2015/wordml/symex" xmlns:wpg="http://schemas.microsoft.com/office/word/2010/wordprocessingGroup" xmlns:wpi="http://schemas.microsoft.com/office/word/2010/wordprocessingInk" xmlns:wne="http://schemas.microsoft.com/office/word/2006/wordml" xmlns:wps="http://schemas.microsoft.com/office/word/2010/wordprocessingShape" mc:Ignorable="w14 w15 w16se w16cid w16 w16cex w16sdtdh wp14">
-  <w16cid:commentId w16cid:paraId="37F56F73" w16cid:durableId="24BE78A5"/>
   <w16cid:commentId w16cid:paraId="11276EFE" w16cid:durableId="24CF5B50"/>
-  <w16cid:commentId w16cid:paraId="41DEFAED" w16cid:durableId="24E46E7C"/>
   <w16cid:commentId w16cid:paraId="6D8288C0" w16cid:durableId="24CF5B80"/>
-  <w16cid:commentId w16cid:paraId="0EF1B71B" w16cid:durableId="24E47029"/>
-  <w16cid:commentId w16cid:paraId="648AABE9" w16cid:durableId="24BE7803"/>
   <w16cid:commentId w16cid:paraId="428ABEBE" w16cid:durableId="24E46F49"/>
-  <w16cid:commentId w16cid:paraId="7EEB7C53" w16cid:durableId="24BE785A"/>
-  <w16cid:commentId w16cid:paraId="4E946707" w16cid:durableId="24BE7885"/>
 </w16cid:commentsIds>
 </file>
 
 <file path=word/people.xml><?xml version="1.0" encoding="utf-8"?>
 <w15:people xmlns:wpc="http://schemas.microsoft.com/office/word/2010/wordprocessingCanvas" xmlns:cx="http://schemas.microsoft.com/office/drawing/2014/chartex" xmlns:cx1="http://schemas.microsoft.com/office/drawing/2015/9/8/chartex" xmlns:cx2="http://schemas.microsoft.com/office/drawing/2015/10/21/chartex" xmlns:cx3="http://schemas.microsoft.com/office/drawing/2016/5/9/chartex" xmlns:cx4="http://schemas.microsoft.com/office/drawing/2016/5/10/chartex" xmlns:cx5="http://schemas.microsoft.com/office/drawing/2016/5/11/chartex" xmlns:cx6="http://schemas.microsoft.com/office/drawing/2016/5/12/chartex" xmlns:cx7="http://schemas.microsoft.com/office/drawing/2016/5/13/chartex" xmlns:cx8="http://schemas.microsoft.com/office/drawing/2016/5/14/chartex" xmlns:mc="http://schemas.openxmlformats.org/markup-compatibility/2006" xmlns:aink="http://schemas.microsoft.com/office/drawing/2016/ink" xmlns:am3d="http://schemas.microsoft.com/office/drawing/2017/model3d" xmlns:o="urn:schemas-microsoft-com:office:office" xmlns:r="http://schemas.openxmlformats.org/officeDocument/2006/relationships" xmlns:m="http://schemas.openxmlformats.org/officeDocument/2006/math" xmlns:v="urn:schemas-microsoft-com:vml" xmlns:wp14="http://schemas.microsoft.com/office/word/2010/wordprocessingDrawing" xmlns:wp="http://schemas.openxmlformats.org/drawingml/2006/wordprocessingDrawing" xmlns:w10="urn:schemas-microsoft-com:office:word" xmlns:w="http://schemas.openxmlformats.org/wordprocessingml/2006/main" xmlns:w14="http://schemas.microsoft.com/office/word/2010/wordml" xmlns:w15="http://schemas.microsoft.com/office/word/2012/wordml" xmlns:w16cex="http://schemas.microsoft.com/office/word/2018/wordml/cex" xmlns:w16cid="http://schemas.microsoft.com/office/word/2016/wordml/cid" xmlns:w16="http://schemas.microsoft.com/office/word/2018/wordml" xmlns:w16sdtdh="http://schemas.microsoft.com/office/word/2020/wordml/sdtdatahash" xmlns:w16se="http://schemas.microsoft.com/office/word/2015/wordml/symex" xmlns:wpg="http://schemas.microsoft.com/office/word/2010/wordprocessingGroup" xmlns:wpi="http://schemas.microsoft.com/office/word/2010/wordprocessingInk" xmlns:wne="http://schemas.microsoft.com/office/word/2006/wordml" xmlns:wps="http://schemas.microsoft.com/office/word/2010/wordprocessingShape" mc:Ignorable="w14 w15 w16se w16cid w16 w16cex w16sdtdh wp14">
-  <w15:person w15:author="Christopher W Kuzawa">
-    <w15:presenceInfo w15:providerId="AD" w15:userId="S::cwk453@ads.northwestern.edu::a87fe68f-cd71-4645-8a0e-76dbc2749e0c"/>
-  </w15:person>
   <w15:person w15:author="Raviraj Jayanta Rege">
     <w15:presenceInfo w15:providerId="None" w15:userId="Raviraj Jayanta Rege"/>
   </w15:person>

</xml_diff>